<commit_message>
Update team project proposal.docx
</commit_message>
<xml_diff>
--- a/sumo_mania/team project proposal.docx
+++ b/sumo_mania/team project proposal.docx
@@ -16,8 +16,6 @@
           <w:szCs w:val="24"/>
         </w:rPr>
       </w:pPr>
-      <w:bookmarkStart w:id="0" w:name="_GoBack"/>
-      <w:bookmarkEnd w:id="0"/>
       <w:r>
         <w:rPr>
           <w:rFonts w:cstheme="minorHAnsi"/>
@@ -91,7 +89,25 @@
           <w:sz w:val="24"/>
           <w:szCs w:val="24"/>
         </w:rPr>
-        <w:t>The player and NPC’s will derive from the same ‘wrestler’ class, but polymorph some attributes to facilitate user control and computer control.</w:t>
+        <w:t xml:space="preserve">The player and NPC’s will derive from the same ‘wrestler’ class, but polymorph some attributes to facilitate user control </w:t>
+      </w:r>
+      <w:r>
+        <w:rPr>
+          <w:rFonts w:eastAsia="Times New Roman" w:cstheme="minorHAnsi"/>
+          <w:color w:val="525252"/>
+          <w:sz w:val="24"/>
+          <w:szCs w:val="24"/>
+        </w:rPr>
+        <w:t xml:space="preserve">vs. </w:t>
+      </w:r>
+      <w:r>
+        <w:rPr>
+          <w:rFonts w:eastAsia="Times New Roman" w:cstheme="minorHAnsi"/>
+          <w:color w:val="525252"/>
+          <w:sz w:val="24"/>
+          <w:szCs w:val="24"/>
+        </w:rPr>
+        <w:t xml:space="preserve"> computer control.</w:t>
       </w:r>
     </w:p>
     <w:p>
@@ -142,7 +158,16 @@
           <w:sz w:val="24"/>
           <w:szCs w:val="24"/>
         </w:rPr>
-        <w:t xml:space="preserve">The graphics library will draw from an </w:t>
+        <w:t xml:space="preserve">The </w:t>
+      </w:r>
+      <w:r>
+        <w:rPr>
+          <w:rFonts w:eastAsia="Times New Roman" w:cstheme="minorHAnsi"/>
+          <w:color w:val="525252"/>
+          <w:sz w:val="24"/>
+          <w:szCs w:val="24"/>
+        </w:rPr>
+        <w:t xml:space="preserve">game will determine which wrestler’s turn it is from an </w:t>
       </w:r>
       <w:proofErr w:type="spellStart"/>
       <w:r>
@@ -155,15 +180,6 @@
         <w:t>arrayList</w:t>
       </w:r>
       <w:proofErr w:type="spellEnd"/>
-      <w:r>
-        <w:rPr>
-          <w:rFonts w:eastAsia="Times New Roman" w:cstheme="minorHAnsi"/>
-          <w:color w:val="525252"/>
-          <w:sz w:val="24"/>
-          <w:szCs w:val="24"/>
-        </w:rPr>
-        <w:t xml:space="preserve"> of objects.</w:t>
-      </w:r>
     </w:p>
     <w:p>
       <w:pPr>
@@ -213,7 +229,47 @@
           <w:sz w:val="24"/>
           <w:szCs w:val="24"/>
         </w:rPr>
-        <w:t>The player will be drawn on the left facing right. The NPC will be opposite.</w:t>
+        <w:t>The player w</w:t>
+      </w:r>
+      <w:r>
+        <w:rPr>
+          <w:rFonts w:eastAsia="Times New Roman" w:cstheme="minorHAnsi"/>
+          <w:color w:val="525252"/>
+          <w:sz w:val="24"/>
+          <w:szCs w:val="24"/>
+        </w:rPr>
+        <w:t>ill use human input to control rock paper scissors in combat</w:t>
+      </w:r>
+      <w:bookmarkStart w:id="0" w:name="_GoBack"/>
+      <w:bookmarkEnd w:id="0"/>
+      <w:r>
+        <w:rPr>
+          <w:rFonts w:eastAsia="Times New Roman" w:cstheme="minorHAnsi"/>
+          <w:color w:val="525252"/>
+          <w:sz w:val="24"/>
+          <w:szCs w:val="24"/>
+        </w:rPr>
+        <w:t xml:space="preserve">, the </w:t>
+      </w:r>
+      <w:proofErr w:type="spellStart"/>
+      <w:r>
+        <w:rPr>
+          <w:rFonts w:eastAsia="Times New Roman" w:cstheme="minorHAnsi"/>
+          <w:color w:val="525252"/>
+          <w:sz w:val="24"/>
+          <w:szCs w:val="24"/>
+        </w:rPr>
+        <w:t>Npc</w:t>
+      </w:r>
+      <w:proofErr w:type="spellEnd"/>
+      <w:r>
+        <w:rPr>
+          <w:rFonts w:eastAsia="Times New Roman" w:cstheme="minorHAnsi"/>
+          <w:color w:val="525252"/>
+          <w:sz w:val="24"/>
+          <w:szCs w:val="24"/>
+        </w:rPr>
+        <w:t xml:space="preserve"> will use a random number.</w:t>
       </w:r>
     </w:p>
     <w:p>

</xml_diff>